<commit_message>
business case, test plan
</commit_message>
<xml_diff>
--- a/docs/releaseNotesv2.docx
+++ b/docs/releaseNotesv2.docx
@@ -2253,6 +2253,16 @@
                 <w:szCs w:val="24"/>
               </w:rPr>
             </w:pPr>
+            <w:r>
+              <w:rPr>
+                <w:rFonts w:ascii="Univers Condensed" w:hAnsi="Univers Condensed"/>
+                <w:sz w:val="24"/>
+                <w:szCs w:val="24"/>
+              </w:rPr>
+              <w:t>TC05</w:t>
+            </w:r>
+            <w:bookmarkStart w:id="0" w:name="_GoBack"/>
+            <w:bookmarkEnd w:id="0"/>
           </w:p>
         </w:tc>
         <w:tc>
@@ -2456,8 +2466,6 @@
               </w:rPr>
               <w:t xml:space="preserve"> It is still an open issue.</w:t>
             </w:r>
-            <w:bookmarkStart w:id="0" w:name="_GoBack"/>
-            <w:bookmarkEnd w:id="0"/>
           </w:p>
           <w:p>
             <w:pPr>

</xml_diff>